<commit_message>
Android CW: Added Constants.java file; Renamed 'SlideAdapter.java' to 'SlideTopicAdapter.java'; TODO: FINISH REPORT!
</commit_message>
<xml_diff>
--- a/Year 4/SE4S701 - Mobile Application Development/SE4S701_CW1_Cover.docx
+++ b/Year 4/SE4S701 - Mobile Application Development/SE4S701_CW1_Cover.docx
@@ -3795,7 +3795,6 @@
           <w:color w:val="00B050"/>
         </w:rPr>
       </w:pPr>
-      <w:bookmarkStart w:id="0" w:name="_GoBack"/>
       <w:r>
         <w:rPr>
           <w:b/>
@@ -3804,7 +3803,6 @@
         <w:t>A graph should be displayed for the scores along with date and time and topic.</w:t>
       </w:r>
     </w:p>
-    <w:bookmarkEnd w:id="0"/>
     <w:p>
       <w:pPr>
         <w:pStyle w:val="Cabealho2"/>
@@ -3831,10 +3829,24 @@
         <w:ind w:left="360"/>
       </w:pPr>
       <w:r>
-        <w:t>a) T</w:t>
-      </w:r>
-      <w:r>
-        <w:t xml:space="preserve">he underlying structure of the App (perhaps using a flow chart), </w:t>
+        <w:t xml:space="preserve">a) </w:t>
+      </w:r>
+      <w:r>
+        <w:rPr>
+          <w:b/>
+          <w:color w:val="00B050"/>
+        </w:rPr>
+        <w:t>T</w:t>
+      </w:r>
+      <w:r>
+        <w:rPr>
+          <w:b/>
+          <w:color w:val="00B050"/>
+        </w:rPr>
+        <w:t>he underlying structure of the App (perhaps using a flow chart),</w:t>
+      </w:r>
+      <w:r>
+        <w:t xml:space="preserve"> </w:t>
       </w:r>
     </w:p>
     <w:p>
@@ -3847,14 +3859,31 @@
       <w:pPr>
         <w:pStyle w:val="PargrafodaLista"/>
         <w:ind w:left="360"/>
-      </w:pPr>
-      <w:r>
-        <w:t>b) T</w:t>
-      </w:r>
-      <w:r>
+        <w:rPr>
+          <w:b/>
+          <w:color w:val="FFC000"/>
+        </w:rPr>
+      </w:pPr>
+      <w:r>
+        <w:t xml:space="preserve">b) </w:t>
+      </w:r>
+      <w:bookmarkStart w:id="0" w:name="_GoBack"/>
+      <w:r>
+        <w:rPr>
+          <w:b/>
+          <w:color w:val="FFC000"/>
+        </w:rPr>
+        <w:t>T</w:t>
+      </w:r>
+      <w:r>
+        <w:rPr>
+          <w:b/>
+          <w:color w:val="FFC000"/>
+        </w:rPr>
         <w:t xml:space="preserve">he 5 Android topics covered (why they were selected, where the questions came from, expected learning outcomes) </w:t>
       </w:r>
     </w:p>
+    <w:bookmarkEnd w:id="0"/>
     <w:p>
       <w:pPr>
         <w:pStyle w:val="PargrafodaLista"/>
@@ -3954,7 +3983,15 @@
         </w:numPr>
       </w:pPr>
       <w:r>
-        <w:t>Zip up deliverables 1 (Report), 2 (complete Project Code Folder) and 3 (this document with enrolment number added) into a SINGLE zip file.</w:t>
+        <w:t xml:space="preserve">Zip up deliverables 1 (Report), 2 (complete Project Code Folder) and 3 (this </w:t>
+      </w:r>
+      <w:proofErr w:type="gramStart"/>
+      <w:r>
+        <w:t>document</w:t>
+      </w:r>
+      <w:proofErr w:type="gramEnd"/>
+      <w:r>
+        <w:t xml:space="preserve"> with enrolment number added) into a SINGLE zip file.</w:t>
       </w:r>
     </w:p>
     <w:p>

</xml_diff>